<commit_message>
Retos: corrección en el enunciado que hacian referencia a otros retos
</commit_message>
<xml_diff>
--- a/Retos/Reto 4/Enunciados/Reto47.docx
+++ b/Retos/Reto 4/Enunciados/Reto47.docx
@@ -237,23 +237,7 @@
                 <w:rFonts w:cstheme="minorHAnsi"/>
                 <w:lang w:val="es-CO"/>
               </w:rPr>
-              <w:t xml:space="preserve">Algunas </w:t>
-            </w:r>
-            <w:proofErr w:type="spellStart"/>
-            <w:r>
-              <w:rPr>
-                <w:rFonts w:cstheme="minorHAnsi"/>
-                <w:lang w:val="es-CO"/>
-              </w:rPr>
-              <w:t>ONG’s</w:t>
-            </w:r>
-            <w:proofErr w:type="spellEnd"/>
-            <w:r>
-              <w:rPr>
-                <w:rFonts w:cstheme="minorHAnsi"/>
-                <w:lang w:val="es-CO"/>
-              </w:rPr>
-              <w:t xml:space="preserve"> se atribuyeron la tarea de poder diseñar un dispositivo para analizar la calidad</w:t>
+              <w:t>Algunas ONG’s se atribuyeron la tarea de poder diseñar un dispositivo para analizar la calidad</w:t>
             </w:r>
           </w:p>
           <w:p>
@@ -405,7 +389,6 @@
                       <w:lang w:val="es-CO"/>
                     </w:rPr>
                   </w:pPr>
-                  <w:proofErr w:type="gramStart"/>
                   <w:r>
                     <w:rPr>
                       <w:rFonts w:cstheme="minorHAnsi"/>
@@ -414,7 +397,6 @@
                     </w:rPr>
                     <w:t>Entidades a notificar</w:t>
                   </w:r>
-                  <w:proofErr w:type="gramEnd"/>
                 </w:p>
               </w:tc>
               <w:tc>
@@ -431,7 +413,6 @@
                       <w:lang w:val="es-CO"/>
                     </w:rPr>
                   </w:pPr>
-                  <w:proofErr w:type="gramStart"/>
                   <w:r>
                     <w:rPr>
                       <w:rFonts w:cstheme="minorHAnsi"/>
@@ -440,7 +421,6 @@
                     </w:rPr>
                     <w:t>Entidades a tomar</w:t>
                   </w:r>
-                  <w:proofErr w:type="gramEnd"/>
                 </w:p>
                 <w:p>
                   <w:pPr>
@@ -1458,15 +1438,7 @@
                 <w:highlight w:val="white"/>
                 <w:lang w:val="es-CO"/>
               </w:rPr>
-              <w:t>La base de datos</w:t>
-            </w:r>
-            <w:r>
-              <w:rPr>
-                <w:rFonts w:eastAsia="Arial" w:cstheme="minorHAnsi"/>
-                <w:highlight w:val="white"/>
-                <w:lang w:val="es-CO"/>
-              </w:rPr>
-              <w:t xml:space="preserve"> debe contener una tabla con los datos del </w:t>
+              <w:t xml:space="preserve">La base de datos debe contener una tabla con los datos del </w:t>
             </w:r>
             <w:r>
               <w:rPr>
@@ -1722,7 +1694,6 @@
               </w:rPr>
               <w:t xml:space="preserve">Implementar POO creando una super clase llamada </w:t>
             </w:r>
-            <w:proofErr w:type="spellStart"/>
             <w:r>
               <w:rPr>
                 <w:rFonts w:cstheme="minorHAnsi"/>
@@ -1732,7 +1703,6 @@
               </w:rPr>
               <w:t>ObjetoGeografico</w:t>
             </w:r>
-            <w:proofErr w:type="spellEnd"/>
             <w:r>
               <w:rPr>
                 <w:rFonts w:cstheme="minorHAnsi"/>
@@ -1776,7 +1746,6 @@
               </w:rPr>
               <w:t xml:space="preserve">clase llamada </w:t>
             </w:r>
-            <w:proofErr w:type="spellStart"/>
             <w:r>
               <w:rPr>
                 <w:rFonts w:cstheme="minorHAnsi"/>
@@ -1786,7 +1755,6 @@
               </w:rPr>
               <w:t>CuerpoDeAgua</w:t>
             </w:r>
-            <w:proofErr w:type="spellEnd"/>
             <w:r>
               <w:rPr>
                 <w:rFonts w:cstheme="minorHAnsi"/>
@@ -1803,7 +1771,6 @@
               </w:rPr>
               <w:t xml:space="preserve">que extienda de </w:t>
             </w:r>
-            <w:proofErr w:type="spellStart"/>
             <w:r>
               <w:rPr>
                 <w:rFonts w:cstheme="minorHAnsi"/>
@@ -1813,7 +1780,6 @@
               </w:rPr>
               <w:t>ObjetoGeografico</w:t>
             </w:r>
-            <w:proofErr w:type="spellEnd"/>
             <w:r>
               <w:rPr>
                 <w:rFonts w:cstheme="minorHAnsi"/>
@@ -1857,7 +1823,6 @@
               </w:rPr>
               <w:t xml:space="preserve">clase </w:t>
             </w:r>
-            <w:proofErr w:type="spellStart"/>
             <w:r>
               <w:rPr>
                 <w:rFonts w:cstheme="minorHAnsi"/>
@@ -1867,7 +1832,6 @@
               </w:rPr>
               <w:t>CuerpoDeAgua</w:t>
             </w:r>
-            <w:proofErr w:type="spellEnd"/>
             <w:r>
               <w:rPr>
                 <w:rFonts w:cstheme="minorHAnsi"/>
@@ -2060,6 +2024,7 @@
                 <w:rFonts w:eastAsia="Arial" w:cstheme="minorHAnsi"/>
                 <w:b/>
                 <w:bCs/>
+                <w:noProof/>
                 <w:color w:val="202122"/>
               </w:rPr>
               <w:drawing>
@@ -2115,7 +2080,7 @@
                 <w:color w:val="202122"/>
                 <w:lang w:val="es-CO"/>
               </w:rPr>
-              <w:t>En esta vista el botón ingresar captura los valores de los campos, calcula el diagnóstico y procede a guardarlos en la base de datos.</w:t>
+              <w:t>En esta vista el botón ingresar captura los valores de los campos y procede a guardarlos en la base de datos.</w:t>
             </w:r>
           </w:p>
           <w:p>
@@ -2189,58 +2154,23 @@
                 <w:color w:val="202122"/>
                 <w:lang w:val="es-CO"/>
               </w:rPr>
-              <w:t xml:space="preserve">En esta vista el botón “Obtener datos” obtiene todos los registros de la base de datos y los presenta en el </w:t>
-            </w:r>
-            <w:proofErr w:type="spellStart"/>
-            <w:r>
+              <w:t>En esta vista el botón “Obtener datos” obtiene todos los registros de la base de datos y los presenta en el TextArea de la izquierda. El botón “Procesar datos” realiza las operaciones y muestra las salidas esperadas en el TextArea de la derecha.</w:t>
+            </w:r>
+          </w:p>
+          <w:p>
+            <w:pPr>
+              <w:widowControl w:val="0"/>
+              <w:jc w:val="both"/>
               <w:rPr>
                 <w:rFonts w:eastAsia="Arial" w:cstheme="minorHAnsi"/>
                 <w:color w:val="202122"/>
                 <w:lang w:val="es-CO"/>
               </w:rPr>
-              <w:t>TextArea</w:t>
-            </w:r>
-            <w:proofErr w:type="spellEnd"/>
+            </w:pPr>
             <w:r>
               <w:rPr>
                 <w:rFonts w:eastAsia="Arial" w:cstheme="minorHAnsi"/>
-                <w:color w:val="202122"/>
-                <w:lang w:val="es-CO"/>
-              </w:rPr>
-              <w:t xml:space="preserve"> de la izquierda. El botón “Procesar datos” realiza las operaciones y muestra las salidas esperadas en el </w:t>
-            </w:r>
-            <w:proofErr w:type="spellStart"/>
-            <w:r>
-              <w:rPr>
-                <w:rFonts w:eastAsia="Arial" w:cstheme="minorHAnsi"/>
-                <w:color w:val="202122"/>
-                <w:lang w:val="es-CO"/>
-              </w:rPr>
-              <w:t>TextArea</w:t>
-            </w:r>
-            <w:proofErr w:type="spellEnd"/>
-            <w:r>
-              <w:rPr>
-                <w:rFonts w:eastAsia="Arial" w:cstheme="minorHAnsi"/>
-                <w:color w:val="202122"/>
-                <w:lang w:val="es-CO"/>
-              </w:rPr>
-              <w:t xml:space="preserve"> de la derecha.</w:t>
-            </w:r>
-          </w:p>
-          <w:p>
-            <w:pPr>
-              <w:widowControl w:val="0"/>
-              <w:jc w:val="both"/>
-              <w:rPr>
-                <w:rFonts w:eastAsia="Arial" w:cstheme="minorHAnsi"/>
-                <w:color w:val="202122"/>
-                <w:lang w:val="es-CO"/>
-              </w:rPr>
-            </w:pPr>
-            <w:r>
-              <w:rPr>
-                <w:rFonts w:eastAsia="Arial" w:cstheme="minorHAnsi"/>
+                <w:noProof/>
                 <w:color w:val="202122"/>
                 <w:lang w:val="es-CO"/>
               </w:rPr>
@@ -2298,7 +2228,23 @@
                 <w:lang w:val="es-CO"/>
               </w:rPr>
               <w:lastRenderedPageBreak/>
-              <w:t xml:space="preserve">En esta vista se realiza la búsqueda por cedula del paciente y se presenta la información en los campos respectivos. Acá se puede eliminar el registro presionando el botón eliminar y también se puede cambiar alguno de los campos y guardarlos con el botón editar. </w:t>
+              <w:t xml:space="preserve">En esta vista se realiza la búsqueda por </w:t>
+            </w:r>
+            <w:r>
+              <w:rPr>
+                <w:rFonts w:eastAsia="Arial" w:cstheme="minorHAnsi"/>
+                <w:color w:val="202122"/>
+                <w:lang w:val="es-CO"/>
+              </w:rPr>
+              <w:t>ID del cuerpo de agua</w:t>
+            </w:r>
+            <w:r>
+              <w:rPr>
+                <w:rFonts w:eastAsia="Arial" w:cstheme="minorHAnsi"/>
+                <w:color w:val="202122"/>
+                <w:lang w:val="es-CO"/>
+              </w:rPr>
+              <w:t xml:space="preserve"> y se presenta la información en los campos respectivos. Acá se puede eliminar el registro presionando el botón eliminar y también se puede cambiar alguno de los campos y guardarlos con el botón editar. </w:t>
             </w:r>
           </w:p>
           <w:p>

</xml_diff>